<commit_message>
Update Deep Learning Handbook.docx
</commit_message>
<xml_diff>
--- a/My notes/Deep Learning Handbook.docx
+++ b/My notes/Deep Learning Handbook.docx
@@ -366,7 +366,7 @@
           <w:r>
             <w:fldChar w:fldCharType="separate"/>
           </w:r>
-          <w:hyperlink w:anchor="_Toc53138968" w:history="1">
+          <w:hyperlink w:anchor="_Toc53142789" w:history="1">
             <w:r>
               <w:rPr>
                 <w:rStyle w:val="Hyperlink"/>
@@ -393,7 +393,7 @@
                 <w:noProof/>
                 <w:webHidden/>
               </w:rPr>
-              <w:instrText xml:space="preserve"> PAGEREF _Toc53138968 \h </w:instrText>
+              <w:instrText xml:space="preserve"> PAGEREF _Toc53142789 \h </w:instrText>
             </w:r>
             <w:r>
               <w:rPr>
@@ -413,7 +413,7 @@
                 <w:noProof/>
                 <w:webHidden/>
               </w:rPr>
-              <w:t>3</w:t>
+              <w:t>4</w:t>
             </w:r>
             <w:r>
               <w:rPr>
@@ -435,7 +435,7 @@
               <w:noProof/>
             </w:rPr>
           </w:pPr>
-          <w:hyperlink w:anchor="_Toc53138969" w:history="1">
+          <w:hyperlink w:anchor="_Toc53142790" w:history="1">
             <w:r>
               <w:rPr>
                 <w:rStyle w:val="Hyperlink"/>
@@ -462,7 +462,7 @@
                 <w:noProof/>
                 <w:webHidden/>
               </w:rPr>
-              <w:instrText xml:space="preserve"> PAGEREF _Toc53138969 \h </w:instrText>
+              <w:instrText xml:space="preserve"> PAGEREF _Toc53142790 \h </w:instrText>
             </w:r>
             <w:r>
               <w:rPr>
@@ -482,7 +482,7 @@
                 <w:noProof/>
                 <w:webHidden/>
               </w:rPr>
-              <w:t>3</w:t>
+              <w:t>4</w:t>
             </w:r>
             <w:r>
               <w:rPr>
@@ -504,7 +504,7 @@
               <w:noProof/>
             </w:rPr>
           </w:pPr>
-          <w:hyperlink w:anchor="_Toc53138970" w:history="1">
+          <w:hyperlink w:anchor="_Toc53142791" w:history="1">
             <w:r>
               <w:rPr>
                 <w:rStyle w:val="Hyperlink"/>
@@ -531,7 +531,7 @@
                 <w:noProof/>
                 <w:webHidden/>
               </w:rPr>
-              <w:instrText xml:space="preserve"> PAGEREF _Toc53138970 \h </w:instrText>
+              <w:instrText xml:space="preserve"> PAGEREF _Toc53142791 \h </w:instrText>
             </w:r>
             <w:r>
               <w:rPr>
@@ -573,7 +573,7 @@
               <w:noProof/>
             </w:rPr>
           </w:pPr>
-          <w:hyperlink w:anchor="_Toc53138971" w:history="1">
+          <w:hyperlink w:anchor="_Toc53142792" w:history="1">
             <w:r>
               <w:rPr>
                 <w:rStyle w:val="Hyperlink"/>
@@ -600,7 +600,7 @@
                 <w:noProof/>
                 <w:webHidden/>
               </w:rPr>
-              <w:instrText xml:space="preserve"> PAGEREF _Toc53138971 \h </w:instrText>
+              <w:instrText xml:space="preserve"> PAGEREF _Toc53142792 \h </w:instrText>
             </w:r>
             <w:r>
               <w:rPr>
@@ -642,7 +642,7 @@
               <w:noProof/>
             </w:rPr>
           </w:pPr>
-          <w:hyperlink w:anchor="_Toc53138972" w:history="1">
+          <w:hyperlink w:anchor="_Toc53142793" w:history="1">
             <w:r>
               <w:rPr>
                 <w:rStyle w:val="Hyperlink"/>
@@ -669,7 +669,7 @@
                 <w:noProof/>
                 <w:webHidden/>
               </w:rPr>
-              <w:instrText xml:space="preserve"> PAGEREF _Toc53138972 \h </w:instrText>
+              <w:instrText xml:space="preserve"> PAGEREF _Toc53142793 \h </w:instrText>
             </w:r>
             <w:r>
               <w:rPr>
@@ -711,7 +711,7 @@
               <w:noProof/>
             </w:rPr>
           </w:pPr>
-          <w:hyperlink w:anchor="_Toc53138973" w:history="1">
+          <w:hyperlink w:anchor="_Toc53142794" w:history="1">
             <w:r>
               <w:rPr>
                 <w:rStyle w:val="Hyperlink"/>
@@ -738,7 +738,7 @@
                 <w:noProof/>
                 <w:webHidden/>
               </w:rPr>
-              <w:instrText xml:space="preserve"> PAGEREF _Toc53138973 \h </w:instrText>
+              <w:instrText xml:space="preserve"> PAGEREF _Toc53142794 \h </w:instrText>
             </w:r>
             <w:r>
               <w:rPr>
@@ -780,7 +780,7 @@
               <w:noProof/>
             </w:rPr>
           </w:pPr>
-          <w:hyperlink w:anchor="_Toc53138974" w:history="1">
+          <w:hyperlink w:anchor="_Toc53142795" w:history="1">
             <w:r>
               <w:rPr>
                 <w:rStyle w:val="Hyperlink"/>
@@ -807,7 +807,7 @@
                 <w:noProof/>
                 <w:webHidden/>
               </w:rPr>
-              <w:instrText xml:space="preserve"> PAGEREF _Toc53138974 \h </w:instrText>
+              <w:instrText xml:space="preserve"> PAGEREF _Toc53142795 \h </w:instrText>
             </w:r>
             <w:r>
               <w:rPr>
@@ -849,7 +849,7 @@
               <w:noProof/>
             </w:rPr>
           </w:pPr>
-          <w:hyperlink w:anchor="_Toc53138975" w:history="1">
+          <w:hyperlink w:anchor="_Toc53142796" w:history="1">
             <w:r>
               <w:rPr>
                 <w:rStyle w:val="Hyperlink"/>
@@ -876,7 +876,7 @@
                 <w:noProof/>
                 <w:webHidden/>
               </w:rPr>
-              <w:instrText xml:space="preserve"> PAGEREF _Toc53138975 \h </w:instrText>
+              <w:instrText xml:space="preserve"> PAGEREF _Toc53142796 \h </w:instrText>
             </w:r>
             <w:r>
               <w:rPr>
@@ -919,7 +919,7 @@
               <w:noProof/>
             </w:rPr>
           </w:pPr>
-          <w:hyperlink w:anchor="_Toc53138976" w:history="1">
+          <w:hyperlink w:anchor="_Toc53142797" w:history="1">
             <w:r>
               <w:rPr>
                 <w:rStyle w:val="Hyperlink"/>
@@ -960,7 +960,7 @@
                 <w:noProof/>
                 <w:webHidden/>
               </w:rPr>
-              <w:instrText xml:space="preserve"> PAGEREF _Toc53138976 \h </w:instrText>
+              <w:instrText xml:space="preserve"> PAGEREF _Toc53142797 \h </w:instrText>
             </w:r>
             <w:r>
               <w:rPr>
@@ -1003,7 +1003,7 @@
               <w:noProof/>
             </w:rPr>
           </w:pPr>
-          <w:hyperlink w:anchor="_Toc53138977" w:history="1">
+          <w:hyperlink w:anchor="_Toc53142798" w:history="1">
             <w:r>
               <w:rPr>
                 <w:rStyle w:val="Hyperlink"/>
@@ -1046,7 +1046,7 @@
                 <w:noProof/>
                 <w:webHidden/>
               </w:rPr>
-              <w:instrText xml:space="preserve"> PAGEREF _Toc53138977 \h </w:instrText>
+              <w:instrText xml:space="preserve"> PAGEREF _Toc53142798 \h </w:instrText>
             </w:r>
             <w:r>
               <w:rPr>
@@ -1089,7 +1089,7 @@
               <w:noProof/>
             </w:rPr>
           </w:pPr>
-          <w:hyperlink w:anchor="_Toc53138978" w:history="1">
+          <w:hyperlink w:anchor="_Toc53142799" w:history="1">
             <w:r>
               <w:rPr>
                 <w:rStyle w:val="Hyperlink"/>
@@ -1133,7 +1133,7 @@
                 <w:noProof/>
                 <w:webHidden/>
               </w:rPr>
-              <w:instrText xml:space="preserve"> PAGEREF _Toc53138978 \h </w:instrText>
+              <w:instrText xml:space="preserve"> PAGEREF _Toc53142799 \h </w:instrText>
             </w:r>
             <w:r>
               <w:rPr>
@@ -1153,7 +1153,7 @@
                 <w:noProof/>
                 <w:webHidden/>
               </w:rPr>
-              <w:t>5</w:t>
+              <w:t>6</w:t>
             </w:r>
             <w:r>
               <w:rPr>
@@ -1176,7 +1176,7 @@
               <w:noProof/>
             </w:rPr>
           </w:pPr>
-          <w:hyperlink w:anchor="_Toc53138979" w:history="1">
+          <w:hyperlink w:anchor="_Toc53142800" w:history="1">
             <w:r>
               <w:rPr>
                 <w:rStyle w:val="Hyperlink"/>
@@ -1220,7 +1220,7 @@
                 <w:noProof/>
                 <w:webHidden/>
               </w:rPr>
-              <w:instrText xml:space="preserve"> PAGEREF _Toc53138979 \h </w:instrText>
+              <w:instrText xml:space="preserve"> PAGEREF _Toc53142800 \h </w:instrText>
             </w:r>
             <w:r>
               <w:rPr>
@@ -1240,7 +1240,7 @@
                 <w:noProof/>
                 <w:webHidden/>
               </w:rPr>
-              <w:t>5</w:t>
+              <w:t>6</w:t>
             </w:r>
             <w:r>
               <w:rPr>
@@ -1263,7 +1263,7 @@
               <w:noProof/>
             </w:rPr>
           </w:pPr>
-          <w:hyperlink w:anchor="_Toc53138980" w:history="1">
+          <w:hyperlink w:anchor="_Toc53142801" w:history="1">
             <w:r>
               <w:rPr>
                 <w:rStyle w:val="Hyperlink"/>
@@ -1307,7 +1307,7 @@
                 <w:noProof/>
                 <w:webHidden/>
               </w:rPr>
-              <w:instrText xml:space="preserve"> PAGEREF _Toc53138980 \h </w:instrText>
+              <w:instrText xml:space="preserve"> PAGEREF _Toc53142801 \h </w:instrText>
             </w:r>
             <w:r>
               <w:rPr>
@@ -1350,7 +1350,7 @@
               <w:noProof/>
             </w:rPr>
           </w:pPr>
-          <w:hyperlink w:anchor="_Toc53138981" w:history="1">
+          <w:hyperlink w:anchor="_Toc53142802" w:history="1">
             <w:r>
               <w:rPr>
                 <w:rStyle w:val="Hyperlink"/>
@@ -1394,7 +1394,7 @@
                 <w:noProof/>
                 <w:webHidden/>
               </w:rPr>
-              <w:instrText xml:space="preserve"> PAGEREF _Toc53138981 \h </w:instrText>
+              <w:instrText xml:space="preserve"> PAGEREF _Toc53142802 \h </w:instrText>
             </w:r>
             <w:r>
               <w:rPr>
@@ -1437,7 +1437,7 @@
               <w:noProof/>
             </w:rPr>
           </w:pPr>
-          <w:hyperlink w:anchor="_Toc53138982" w:history="1">
+          <w:hyperlink w:anchor="_Toc53142803" w:history="1">
             <w:r>
               <w:rPr>
                 <w:rStyle w:val="Hyperlink"/>
@@ -1480,7 +1480,7 @@
                 <w:noProof/>
                 <w:webHidden/>
               </w:rPr>
-              <w:instrText xml:space="preserve"> PAGEREF _Toc53138982 \h </w:instrText>
+              <w:instrText xml:space="preserve"> PAGEREF _Toc53142803 \h </w:instrText>
             </w:r>
             <w:r>
               <w:rPr>
@@ -1523,7 +1523,7 @@
               <w:noProof/>
             </w:rPr>
           </w:pPr>
-          <w:hyperlink w:anchor="_Toc53138983" w:history="1">
+          <w:hyperlink w:anchor="_Toc53142804" w:history="1">
             <w:r>
               <w:rPr>
                 <w:rStyle w:val="Hyperlink"/>
@@ -1567,7 +1567,7 @@
                 <w:noProof/>
                 <w:webHidden/>
               </w:rPr>
-              <w:instrText xml:space="preserve"> PAGEREF _Toc53138983 \h </w:instrText>
+              <w:instrText xml:space="preserve"> PAGEREF _Toc53142804 \h </w:instrText>
             </w:r>
             <w:r>
               <w:rPr>
@@ -1610,7 +1610,7 @@
               <w:noProof/>
             </w:rPr>
           </w:pPr>
-          <w:hyperlink w:anchor="_Toc53138984" w:history="1">
+          <w:hyperlink w:anchor="_Toc53142805" w:history="1">
             <w:r>
               <w:rPr>
                 <w:rStyle w:val="Hyperlink"/>
@@ -1654,7 +1654,7 @@
                 <w:noProof/>
                 <w:webHidden/>
               </w:rPr>
-              <w:instrText xml:space="preserve"> PAGEREF _Toc53138984 \h </w:instrText>
+              <w:instrText xml:space="preserve"> PAGEREF _Toc53142805 \h </w:instrText>
             </w:r>
             <w:r>
               <w:rPr>
@@ -1697,7 +1697,7 @@
               <w:noProof/>
             </w:rPr>
           </w:pPr>
-          <w:hyperlink w:anchor="_Toc53138985" w:history="1">
+          <w:hyperlink w:anchor="_Toc53142806" w:history="1">
             <w:r>
               <w:rPr>
                 <w:rStyle w:val="Hyperlink"/>
@@ -1741,7 +1741,7 @@
                 <w:noProof/>
                 <w:webHidden/>
               </w:rPr>
-              <w:instrText xml:space="preserve"> PAGEREF _Toc53138985 \h </w:instrText>
+              <w:instrText xml:space="preserve"> PAGEREF _Toc53142806 \h </w:instrText>
             </w:r>
             <w:r>
               <w:rPr>
@@ -1784,7 +1784,7 @@
               <w:noProof/>
             </w:rPr>
           </w:pPr>
-          <w:hyperlink w:anchor="_Toc53138986" w:history="1">
+          <w:hyperlink w:anchor="_Toc53142807" w:history="1">
             <w:r>
               <w:rPr>
                 <w:rStyle w:val="Hyperlink"/>
@@ -1828,7 +1828,7 @@
                 <w:noProof/>
                 <w:webHidden/>
               </w:rPr>
-              <w:instrText xml:space="preserve"> PAGEREF _Toc53138986 \h </w:instrText>
+              <w:instrText xml:space="preserve"> PAGEREF _Toc53142807 \h </w:instrText>
             </w:r>
             <w:r>
               <w:rPr>
@@ -1848,7 +1848,7 @@
                 <w:noProof/>
                 <w:webHidden/>
               </w:rPr>
-              <w:t>6</w:t>
+              <w:t>7</w:t>
             </w:r>
             <w:r>
               <w:rPr>
@@ -1871,7 +1871,7 @@
               <w:noProof/>
             </w:rPr>
           </w:pPr>
-          <w:hyperlink w:anchor="_Toc53138987" w:history="1">
+          <w:hyperlink w:anchor="_Toc53142808" w:history="1">
             <w:r>
               <w:rPr>
                 <w:rStyle w:val="Hyperlink"/>
@@ -1915,7 +1915,7 @@
                 <w:noProof/>
                 <w:webHidden/>
               </w:rPr>
-              <w:instrText xml:space="preserve"> PAGEREF _Toc53138987 \h </w:instrText>
+              <w:instrText xml:space="preserve"> PAGEREF _Toc53142808 \h </w:instrText>
             </w:r>
             <w:r>
               <w:rPr>
@@ -1958,7 +1958,7 @@
               <w:noProof/>
             </w:rPr>
           </w:pPr>
-          <w:hyperlink w:anchor="_Toc53138988" w:history="1">
+          <w:hyperlink w:anchor="_Toc53142809" w:history="1">
             <w:r>
               <w:rPr>
                 <w:rStyle w:val="Hyperlink"/>
@@ -2001,7 +2001,7 @@
                 <w:noProof/>
                 <w:webHidden/>
               </w:rPr>
-              <w:instrText xml:space="preserve"> PAGEREF _Toc53138988 \h </w:instrText>
+              <w:instrText xml:space="preserve"> PAGEREF _Toc53142809 \h </w:instrText>
             </w:r>
             <w:r>
               <w:rPr>
@@ -2044,7 +2044,7 @@
               <w:noProof/>
             </w:rPr>
           </w:pPr>
-          <w:hyperlink w:anchor="_Toc53138989" w:history="1">
+          <w:hyperlink w:anchor="_Toc53142810" w:history="1">
             <w:r>
               <w:rPr>
                 <w:rStyle w:val="Hyperlink"/>
@@ -2088,7 +2088,7 @@
                 <w:noProof/>
                 <w:webHidden/>
               </w:rPr>
-              <w:instrText xml:space="preserve"> PAGEREF _Toc53138989 \h </w:instrText>
+              <w:instrText xml:space="preserve"> PAGEREF _Toc53142810 \h </w:instrText>
             </w:r>
             <w:r>
               <w:rPr>
@@ -2131,7 +2131,7 @@
               <w:noProof/>
             </w:rPr>
           </w:pPr>
-          <w:hyperlink w:anchor="_Toc53138990" w:history="1">
+          <w:hyperlink w:anchor="_Toc53142811" w:history="1">
             <w:r>
               <w:rPr>
                 <w:rStyle w:val="Hyperlink"/>
@@ -2175,7 +2175,7 @@
                 <w:noProof/>
                 <w:webHidden/>
               </w:rPr>
-              <w:instrText xml:space="preserve"> PAGEREF _Toc53138990 \h </w:instrText>
+              <w:instrText xml:space="preserve"> PAGEREF _Toc53142811 \h </w:instrText>
             </w:r>
             <w:r>
               <w:rPr>
@@ -2218,7 +2218,7 @@
               <w:noProof/>
             </w:rPr>
           </w:pPr>
-          <w:hyperlink w:anchor="_Toc53138991" w:history="1">
+          <w:hyperlink w:anchor="_Toc53142812" w:history="1">
             <w:r>
               <w:rPr>
                 <w:rStyle w:val="Hyperlink"/>
@@ -2262,7 +2262,7 @@
                 <w:noProof/>
                 <w:webHidden/>
               </w:rPr>
-              <w:instrText xml:space="preserve"> PAGEREF _Toc53138991 \h </w:instrText>
+              <w:instrText xml:space="preserve"> PAGEREF _Toc53142812 \h </w:instrText>
             </w:r>
             <w:r>
               <w:rPr>
@@ -2305,7 +2305,7 @@
               <w:noProof/>
             </w:rPr>
           </w:pPr>
-          <w:hyperlink w:anchor="_Toc53138992" w:history="1">
+          <w:hyperlink w:anchor="_Toc53142813" w:history="1">
             <w:r>
               <w:rPr>
                 <w:rStyle w:val="Hyperlink"/>
@@ -2348,7 +2348,7 @@
                 <w:noProof/>
                 <w:webHidden/>
               </w:rPr>
-              <w:instrText xml:space="preserve"> PAGEREF _Toc53138992 \h </w:instrText>
+              <w:instrText xml:space="preserve"> PAGEREF _Toc53142813 \h </w:instrText>
             </w:r>
             <w:r>
               <w:rPr>
@@ -2391,7 +2391,7 @@
               <w:noProof/>
             </w:rPr>
           </w:pPr>
-          <w:hyperlink w:anchor="_Toc53138993" w:history="1">
+          <w:hyperlink w:anchor="_Toc53142814" w:history="1">
             <w:r>
               <w:rPr>
                 <w:rStyle w:val="Hyperlink"/>
@@ -2435,7 +2435,7 @@
                 <w:noProof/>
                 <w:webHidden/>
               </w:rPr>
-              <w:instrText xml:space="preserve"> PAGEREF _Toc53138993 \h </w:instrText>
+              <w:instrText xml:space="preserve"> PAGEREF _Toc53142814 \h </w:instrText>
             </w:r>
             <w:r>
               <w:rPr>
@@ -2478,7 +2478,7 @@
               <w:noProof/>
             </w:rPr>
           </w:pPr>
-          <w:hyperlink w:anchor="_Toc53138994" w:history="1">
+          <w:hyperlink w:anchor="_Toc53142815" w:history="1">
             <w:r>
               <w:rPr>
                 <w:rStyle w:val="Hyperlink"/>
@@ -2522,7 +2522,7 @@
                 <w:noProof/>
                 <w:webHidden/>
               </w:rPr>
-              <w:instrText xml:space="preserve"> PAGEREF _Toc53138994 \h </w:instrText>
+              <w:instrText xml:space="preserve"> PAGEREF _Toc53142815 \h </w:instrText>
             </w:r>
             <w:r>
               <w:rPr>
@@ -2565,7 +2565,7 @@
               <w:noProof/>
             </w:rPr>
           </w:pPr>
-          <w:hyperlink w:anchor="_Toc53138995" w:history="1">
+          <w:hyperlink w:anchor="_Toc53142816" w:history="1">
             <w:r>
               <w:rPr>
                 <w:rStyle w:val="Hyperlink"/>
@@ -2609,7 +2609,7 @@
                 <w:noProof/>
                 <w:webHidden/>
               </w:rPr>
-              <w:instrText xml:space="preserve"> PAGEREF _Toc53138995 \h </w:instrText>
+              <w:instrText xml:space="preserve"> PAGEREF _Toc53142816 \h </w:instrText>
             </w:r>
             <w:r>
               <w:rPr>
@@ -2629,7 +2629,94 @@
                 <w:noProof/>
                 <w:webHidden/>
               </w:rPr>
-              <w:t>8</w:t>
+              <w:t>9</w:t>
+            </w:r>
+            <w:r>
+              <w:rPr>
+                <w:noProof/>
+                <w:webHidden/>
+              </w:rPr>
+              <w:fldChar w:fldCharType="end"/>
+            </w:r>
+          </w:hyperlink>
+        </w:p>
+        <w:p>
+          <w:pPr>
+            <w:pStyle w:val="TOC3"/>
+            <w:tabs>
+              <w:tab w:val="left" w:pos="880"/>
+              <w:tab w:val="right" w:leader="dot" w:pos="9350"/>
+            </w:tabs>
+            <w:rPr>
+              <w:rFonts w:eastAsiaTheme="minorEastAsia"/>
+              <w:noProof/>
+            </w:rPr>
+          </w:pPr>
+          <w:hyperlink w:anchor="_Toc53142817" w:history="1">
+            <w:r>
+              <w:rPr>
+                <w:rStyle w:val="Hyperlink"/>
+                <w:rFonts w:ascii="Symbol" w:hAnsi="Symbol"/>
+                <w:noProof/>
+                <w:lang w:bidi="fa-IR"/>
+              </w:rPr>
+              <w:t></w:t>
+            </w:r>
+            <w:r>
+              <w:rPr>
+                <w:rFonts w:eastAsiaTheme="minorEastAsia"/>
+                <w:noProof/>
+              </w:rPr>
+              <w:tab/>
+            </w:r>
+            <w:r>
+              <w:rPr>
+                <w:rStyle w:val="Hyperlink"/>
+                <w:noProof/>
+                <w:lang w:bidi="fa-IR"/>
+              </w:rPr>
+              <w:t>Overfitting &amp; Underfitting</w:t>
+            </w:r>
+            <w:r>
+              <w:rPr>
+                <w:noProof/>
+                <w:webHidden/>
+              </w:rPr>
+              <w:tab/>
+            </w:r>
+            <w:r>
+              <w:rPr>
+                <w:noProof/>
+                <w:webHidden/>
+              </w:rPr>
+              <w:fldChar w:fldCharType="begin"/>
+            </w:r>
+            <w:r>
+              <w:rPr>
+                <w:noProof/>
+                <w:webHidden/>
+              </w:rPr>
+              <w:instrText xml:space="preserve"> PAGEREF _Toc53142817 \h </w:instrText>
+            </w:r>
+            <w:r>
+              <w:rPr>
+                <w:noProof/>
+                <w:webHidden/>
+              </w:rPr>
+            </w:r>
+            <w:r>
+              <w:rPr>
+                <w:noProof/>
+                <w:webHidden/>
+              </w:rPr>
+              <w:fldChar w:fldCharType="separate"/>
+            </w:r>
+            <w:r>
+              <w:rPr>
+                <w:noProof/>
+                <w:webHidden/>
+              </w:rPr>
+              <w:t>9</w:t>
             </w:r>
             <w:r>
               <w:rPr>
@@ -2763,6 +2850,11 @@
     <w:p/>
     <w:p/>
     <w:p/>
+    <w:p/>
+    <w:p/>
+    <w:p/>
+    <w:p/>
+    <w:p/>
     <w:p>
       <w:pPr>
         <w:jc w:val="center"/>
@@ -2796,8 +2888,9 @@
       <w:pPr>
         <w:pStyle w:val="Heading1"/>
       </w:pPr>
-      <w:bookmarkStart w:id="0" w:name="_Toc53138968"/>
-      <w:r>
+      <w:bookmarkStart w:id="0" w:name="_Toc53142789"/>
+      <w:r>
+        <w:lastRenderedPageBreak/>
         <w:t>Useful links</w:t>
       </w:r>
       <w:bookmarkEnd w:id="0"/>
@@ -2807,7 +2900,7 @@
         <w:pStyle w:val="Heading2"/>
         <w:ind w:firstLine="720"/>
       </w:pPr>
-      <w:bookmarkStart w:id="1" w:name="_Toc53138969"/>
+      <w:bookmarkStart w:id="1" w:name="_Toc53142790"/>
       <w:r>
         <w:t>Roadmaps</w:t>
       </w:r>
@@ -2854,9 +2947,8 @@
         <w:pStyle w:val="Heading2"/>
         <w:ind w:firstLine="720"/>
       </w:pPr>
-      <w:bookmarkStart w:id="2" w:name="_Toc53138970"/>
-      <w:r>
-        <w:lastRenderedPageBreak/>
+      <w:bookmarkStart w:id="2" w:name="_Toc53142791"/>
+      <w:r>
         <w:t>Courses and books</w:t>
       </w:r>
       <w:bookmarkEnd w:id="2"/>
@@ -2955,7 +3047,7 @@
         <w:pStyle w:val="Heading2"/>
         <w:ind w:firstLine="720"/>
       </w:pPr>
-      <w:bookmarkStart w:id="3" w:name="_Toc53138971"/>
+      <w:bookmarkStart w:id="3" w:name="_Toc53142792"/>
       <w:r>
         <w:t>Data</w:t>
       </w:r>
@@ -3050,7 +3142,7 @@
         <w:pStyle w:val="Heading2"/>
         <w:ind w:firstLine="720"/>
       </w:pPr>
-      <w:bookmarkStart w:id="4" w:name="_Toc53138972"/>
+      <w:bookmarkStart w:id="4" w:name="_Toc53142793"/>
       <w:r>
         <w:t>Machine Learning projects</w:t>
       </w:r>
@@ -3087,7 +3179,7 @@
         <w:pStyle w:val="Heading2"/>
         <w:ind w:firstLine="720"/>
       </w:pPr>
-      <w:bookmarkStart w:id="5" w:name="_Toc53138973"/>
+      <w:bookmarkStart w:id="5" w:name="_Toc53142794"/>
       <w:r>
         <w:t>Competitions</w:t>
       </w:r>
@@ -3142,12 +3234,14 @@
     <w:p/>
     <w:p/>
     <w:p/>
+    <w:p/>
     <w:p>
       <w:pPr>
         <w:pStyle w:val="Heading1"/>
       </w:pPr>
-      <w:bookmarkStart w:id="6" w:name="_Toc53138974"/>
-      <w:r>
+      <w:bookmarkStart w:id="6" w:name="_Toc53142795"/>
+      <w:r>
+        <w:lastRenderedPageBreak/>
         <w:t xml:space="preserve">Quick </w:t>
       </w:r>
       <w:r>
@@ -3257,7 +3351,6 @@
           <w:b/>
           <w:bCs/>
         </w:rPr>
-        <w:lastRenderedPageBreak/>
         <w:t>Make a model</w:t>
       </w:r>
       <w:r>
@@ -3366,7 +3459,7 @@
       <w:pPr>
         <w:pStyle w:val="Heading1"/>
       </w:pPr>
-      <w:bookmarkStart w:id="7" w:name="_Toc53138975"/>
+      <w:bookmarkStart w:id="7" w:name="_Toc53142796"/>
       <w:r>
         <w:t>S</w:t>
       </w:r>
@@ -3393,7 +3486,7 @@
           <w:numId w:val="14"/>
         </w:numPr>
       </w:pPr>
-      <w:bookmarkStart w:id="8" w:name="_Toc53138976"/>
+      <w:bookmarkStart w:id="8" w:name="_Toc53142797"/>
       <w:r>
         <w:t xml:space="preserve">Understanding </w:t>
       </w:r>
@@ -4346,11 +4439,12 @@
           <w:lang w:bidi="fa-IR"/>
         </w:rPr>
       </w:pPr>
-      <w:bookmarkStart w:id="9" w:name="_Toc53138977"/>
-      <w:r>
-        <w:rPr>
-          <w:lang w:bidi="fa-IR"/>
-        </w:rPr>
+      <w:bookmarkStart w:id="9" w:name="_Toc53142798"/>
+      <w:r>
+        <w:rPr>
+          <w:lang w:bidi="fa-IR"/>
+        </w:rPr>
+        <w:lastRenderedPageBreak/>
         <w:t>Importing the necessary libraries &amp; packages</w:t>
       </w:r>
       <w:bookmarkEnd w:id="9"/>
@@ -4397,7 +4491,7 @@
           <w:lang w:bidi="fa-IR"/>
         </w:rPr>
       </w:pPr>
-      <w:bookmarkStart w:id="10" w:name="_Toc53138978"/>
+      <w:bookmarkStart w:id="10" w:name="_Toc53142799"/>
       <w:r>
         <w:rPr>
           <w:rStyle w:val="Hyperlink"/>
@@ -4453,7 +4547,7 @@
         </w:rPr>
       </w:pPr>
       <w:hyperlink r:id="rId24" w:history="1">
-        <w:bookmarkStart w:id="11" w:name="_Toc53138979"/>
+        <w:bookmarkStart w:id="11" w:name="_Toc53142800"/>
         <w:r>
           <w:rPr>
             <w:rStyle w:val="Hyperlink"/>
@@ -4508,7 +4602,7 @@
         </w:rPr>
       </w:pPr>
       <w:hyperlink r:id="rId25" w:history="1">
-        <w:bookmarkStart w:id="12" w:name="_Toc53138980"/>
+        <w:bookmarkStart w:id="12" w:name="_Toc53142801"/>
         <w:r>
           <w:rPr>
             <w:rStyle w:val="Hyperlink"/>
@@ -4545,7 +4639,7 @@
         </w:rPr>
       </w:pPr>
       <w:hyperlink r:id="rId26" w:history="1">
-        <w:bookmarkStart w:id="13" w:name="_Toc53138981"/>
+        <w:bookmarkStart w:id="13" w:name="_Toc53142802"/>
         <w:r>
           <w:rPr>
             <w:rStyle w:val="Hyperlink"/>
@@ -4613,6 +4707,13 @@
     </w:p>
     <w:p>
       <w:pPr>
+        <w:rPr>
+          <w:lang w:bidi="fa-IR"/>
+        </w:rPr>
+      </w:pPr>
+    </w:p>
+    <w:p>
+      <w:pPr>
         <w:pStyle w:val="Heading2"/>
         <w:numPr>
           <w:ilvl w:val="0"/>
@@ -4622,7 +4723,7 @@
           <w:lang w:bidi="fa-IR"/>
         </w:rPr>
       </w:pPr>
-      <w:bookmarkStart w:id="14" w:name="_Toc53138982"/>
+      <w:bookmarkStart w:id="14" w:name="_Toc53142803"/>
       <w:r>
         <w:rPr>
           <w:lang w:bidi="fa-IR"/>
@@ -4721,7 +4822,7 @@
           <w:lang w:bidi="fa-IR"/>
         </w:rPr>
       </w:pPr>
-      <w:bookmarkStart w:id="15" w:name="_Toc53138983"/>
+      <w:bookmarkStart w:id="15" w:name="_Toc53142804"/>
       <w:r>
         <w:rPr>
           <w:lang w:bidi="fa-IR"/>
@@ -4785,13 +4886,13 @@
           <w:lang w:bidi="fa-IR"/>
         </w:rPr>
         <w:drawing>
-          <wp:anchor distT="0" distB="0" distL="114300" distR="114300" simplePos="0" relativeHeight="251658240" behindDoc="0" locked="0" layoutInCell="1" allowOverlap="1" wp14:anchorId="6E5845E4" wp14:editId="354A4B34">
+          <wp:anchor distT="0" distB="0" distL="114300" distR="114300" simplePos="0" relativeHeight="251658240" behindDoc="0" locked="0" layoutInCell="1" allowOverlap="1" wp14:anchorId="6E5845E4" wp14:editId="4943C1B2">
             <wp:simplePos x="0" y="0"/>
             <wp:positionH relativeFrom="margin">
-              <wp:posOffset>914400</wp:posOffset>
+              <wp:posOffset>922020</wp:posOffset>
             </wp:positionH>
-            <wp:positionV relativeFrom="margin">
-              <wp:posOffset>3669030</wp:posOffset>
+            <wp:positionV relativeFrom="paragraph">
+              <wp:posOffset>60960</wp:posOffset>
             </wp:positionV>
             <wp:extent cx="3429000" cy="800100"/>
             <wp:effectExtent l="0" t="0" r="0" b="0"/>
@@ -4889,7 +4990,7 @@
           <w:lang w:bidi="fa-IR"/>
         </w:rPr>
       </w:pPr>
-      <w:bookmarkStart w:id="16" w:name="_Toc53138984"/>
+      <w:bookmarkStart w:id="16" w:name="_Toc53142805"/>
       <w:r>
         <w:rPr>
           <w:lang w:bidi="fa-IR"/>
@@ -5013,7 +5114,7 @@
           <w:lang w:bidi="fa-IR"/>
         </w:rPr>
       </w:pPr>
-      <w:bookmarkStart w:id="17" w:name="_Toc53138985"/>
+      <w:bookmarkStart w:id="17" w:name="_Toc53142806"/>
       <w:r>
         <w:rPr>
           <w:lang w:bidi="fa-IR"/>
@@ -5053,11 +5154,12 @@
           <w:lang w:bidi="fa-IR"/>
         </w:rPr>
       </w:pPr>
-      <w:bookmarkStart w:id="18" w:name="_Toc53138986"/>
-      <w:r>
-        <w:rPr>
-          <w:lang w:bidi="fa-IR"/>
-        </w:rPr>
+      <w:bookmarkStart w:id="18" w:name="_Toc53142807"/>
+      <w:r>
+        <w:rPr>
+          <w:lang w:bidi="fa-IR"/>
+        </w:rPr>
+        <w:lastRenderedPageBreak/>
         <w:t>Handling missing values</w:t>
       </w:r>
       <w:bookmarkEnd w:id="18"/>
@@ -5099,7 +5201,7 @@
           <w:lang w:bidi="fa-IR"/>
         </w:rPr>
       </w:pPr>
-      <w:bookmarkStart w:id="19" w:name="_Toc53138987"/>
+      <w:bookmarkStart w:id="19" w:name="_Toc53142808"/>
       <w:r>
         <w:rPr>
           <w:lang w:bidi="fa-IR"/>
@@ -5195,7 +5297,7 @@
           <w:lang w:bidi="fa-IR"/>
         </w:rPr>
       </w:pPr>
-      <w:bookmarkStart w:id="20" w:name="_Toc53138988"/>
+      <w:bookmarkStart w:id="20" w:name="_Toc53142809"/>
       <w:r>
         <w:rPr>
           <w:lang w:bidi="fa-IR"/>
@@ -5228,7 +5330,7 @@
           <w:lang w:bidi="fa-IR"/>
         </w:rPr>
       </w:pPr>
-      <w:bookmarkStart w:id="21" w:name="_Toc53138989"/>
+      <w:bookmarkStart w:id="21" w:name="_Toc53142810"/>
       <w:r>
         <w:rPr>
           <w:lang w:bidi="fa-IR"/>
@@ -5489,7 +5591,7 @@
                 <w:sz w:val="21"/>
                 <w:szCs w:val="21"/>
               </w:rPr>
-              <w:t>T</w:t>
+              <w:t>Binary</w:t>
             </w:r>
             <w:r>
               <w:rPr>
@@ -5498,25 +5600,7 @@
                 <w:sz w:val="21"/>
                 <w:szCs w:val="21"/>
               </w:rPr>
-              <w:t>wo-</w:t>
-            </w:r>
-            <w:r>
-              <w:rPr>
-                <w:rFonts w:ascii="Roboto" w:eastAsia="Times New Roman" w:hAnsi="Roboto" w:cs="Times New Roman"/>
-                <w:color w:val="202124"/>
-                <w:sz w:val="21"/>
-                <w:szCs w:val="21"/>
-              </w:rPr>
-              <w:t>C</w:t>
-            </w:r>
-            <w:r>
-              <w:rPr>
-                <w:rFonts w:ascii="Roboto" w:eastAsia="Times New Roman" w:hAnsi="Roboto" w:cs="Times New Roman"/>
-                <w:color w:val="202124"/>
-                <w:sz w:val="21"/>
-                <w:szCs w:val="21"/>
-              </w:rPr>
-              <w:t xml:space="preserve">lass </w:t>
+              <w:t xml:space="preserve"> </w:t>
             </w:r>
             <w:r>
               <w:rPr>
@@ -5932,6 +6016,15 @@
                 <w:szCs w:val="21"/>
               </w:rPr>
             </w:pPr>
+            <w:r>
+              <w:rPr>
+                <w:rFonts w:ascii="Roboto" w:eastAsia="Times New Roman" w:hAnsi="Roboto" w:cs="Times New Roman"/>
+                <w:color w:val="202124"/>
+                <w:sz w:val="21"/>
+                <w:szCs w:val="21"/>
+              </w:rPr>
+              <w:t>Sigmoid</w:t>
+            </w:r>
           </w:p>
         </w:tc>
       </w:tr>
@@ -6099,7 +6192,7 @@
           <w:lang w:bidi="fa-IR"/>
         </w:rPr>
       </w:pPr>
-      <w:bookmarkStart w:id="22" w:name="_Toc53138990"/>
+      <w:bookmarkStart w:id="22" w:name="_Toc53142811"/>
       <w:r>
         <w:rPr>
           <w:lang w:bidi="fa-IR"/>
@@ -6144,6 +6237,8 @@
           <w:numId w:val="23"/>
         </w:numPr>
         <w:rPr>
+          <w:i w:val="0"/>
+          <w:iCs w:val="0"/>
           <w:lang w:bidi="fa-IR"/>
         </w:rPr>
       </w:pPr>
@@ -6151,6 +6246,8 @@
         <w:r>
           <w:rPr>
             <w:rStyle w:val="Hyperlink"/>
+            <w:i w:val="0"/>
+            <w:iCs w:val="0"/>
             <w:color w:val="2F5496" w:themeColor="accent1" w:themeShade="BF"/>
             <w:u w:val="none"/>
           </w:rPr>
@@ -6183,7 +6280,7 @@
           <w:lang w:bidi="fa-IR"/>
         </w:rPr>
       </w:pPr>
-      <w:bookmarkStart w:id="23" w:name="_Toc53138991"/>
+      <w:bookmarkStart w:id="23" w:name="_Toc53142812"/>
       <w:r>
         <w:rPr>
           <w:lang w:bidi="fa-IR"/>
@@ -6246,6 +6343,8 @@
           <w:numId w:val="22"/>
         </w:numPr>
         <w:rPr>
+          <w:i w:val="0"/>
+          <w:iCs w:val="0"/>
           <w:lang w:bidi="fa-IR"/>
         </w:rPr>
       </w:pPr>
@@ -6253,6 +6352,8 @@
         <w:r>
           <w:rPr>
             <w:rStyle w:val="Hyperlink"/>
+            <w:i w:val="0"/>
+            <w:iCs w:val="0"/>
             <w:color w:val="2F5496" w:themeColor="accent1" w:themeShade="BF"/>
             <w:u w:val="none"/>
           </w:rPr>
@@ -6402,6 +6503,8 @@
           <w:numId w:val="22"/>
         </w:numPr>
         <w:rPr>
+          <w:i w:val="0"/>
+          <w:iCs w:val="0"/>
           <w:lang w:bidi="fa-IR"/>
         </w:rPr>
       </w:pPr>
@@ -6409,6 +6512,8 @@
         <w:r>
           <w:rPr>
             <w:rStyle w:val="Hyperlink"/>
+            <w:i w:val="0"/>
+            <w:iCs w:val="0"/>
             <w:color w:val="2F5496" w:themeColor="accent1" w:themeShade="BF"/>
             <w:u w:val="none"/>
           </w:rPr>
@@ -6525,6 +6630,8 @@
           <w:numId w:val="22"/>
         </w:numPr>
         <w:rPr>
+          <w:i w:val="0"/>
+          <w:iCs w:val="0"/>
           <w:lang w:bidi="fa-IR"/>
         </w:rPr>
       </w:pPr>
@@ -6532,6 +6639,8 @@
         <w:r>
           <w:rPr>
             <w:rStyle w:val="Hyperlink"/>
+            <w:i w:val="0"/>
+            <w:iCs w:val="0"/>
             <w:color w:val="2F5496" w:themeColor="accent1" w:themeShade="BF"/>
             <w:u w:val="none"/>
           </w:rPr>
@@ -6801,7 +6910,7 @@
           <w:lang w:bidi="fa-IR"/>
         </w:rPr>
       </w:pPr>
-      <w:bookmarkStart w:id="24" w:name="_Toc53138992"/>
+      <w:bookmarkStart w:id="24" w:name="_Toc53142813"/>
       <w:r>
         <w:rPr>
           <w:lang w:bidi="fa-IR"/>
@@ -6866,7 +6975,7 @@
           <w:lang w:bidi="fa-IR"/>
         </w:rPr>
       </w:pPr>
-      <w:bookmarkStart w:id="25" w:name="_Toc53138993"/>
+      <w:bookmarkStart w:id="25" w:name="_Toc53142814"/>
       <w:r>
         <w:rPr>
           <w:lang w:bidi="fa-IR"/>
@@ -6890,17 +6999,247 @@
       </w:pPr>
       <w:r>
         <w:rPr>
+          <w:lang w:bidi="fa-IR"/>
+        </w:rPr>
+        <w:t xml:space="preserve">You must split your data into two main categories: </w:t>
+      </w:r>
+      <w:r>
+        <w:rPr>
+          <w:i/>
+          <w:iCs/>
+          <w:lang w:bidi="fa-IR"/>
+        </w:rPr>
+        <w:t xml:space="preserve">Training </w:t>
+      </w:r>
+      <w:r>
+        <w:rPr>
+          <w:lang w:bidi="fa-IR"/>
+        </w:rPr>
+        <w:t>data</w:t>
+      </w:r>
+      <w:r>
+        <w:rPr>
+          <w:lang w:bidi="fa-IR"/>
+        </w:rPr>
+        <w:t xml:space="preserve"> (80%)</w:t>
+      </w:r>
+      <w:r>
+        <w:rPr>
+          <w:lang w:bidi="fa-IR"/>
+        </w:rPr>
+        <w:t xml:space="preserve"> and </w:t>
+      </w:r>
+      <w:r>
+        <w:rPr>
+          <w:i/>
+          <w:iCs/>
+          <w:lang w:bidi="fa-IR"/>
+        </w:rPr>
+        <w:t xml:space="preserve">Test </w:t>
+      </w:r>
+      <w:r>
+        <w:rPr>
+          <w:lang w:bidi="fa-IR"/>
+        </w:rPr>
+        <w:t>data</w:t>
+      </w:r>
+      <w:r>
+        <w:rPr>
+          <w:lang w:bidi="fa-IR"/>
+        </w:rPr>
+        <w:t xml:space="preserve"> (20%)</w:t>
+      </w:r>
+      <w:r>
+        <w:rPr>
+          <w:lang w:bidi="fa-IR"/>
+        </w:rPr>
+        <w:t xml:space="preserve">. You don’t want to test your model on the data it has been trained on! This is a fine way, however, </w:t>
+      </w:r>
+      <w:hyperlink r:id="rId32" w:history="1">
+        <w:r>
+          <w:rPr>
+            <w:rStyle w:val="Hyperlink"/>
+            <w:i/>
+            <w:iCs/>
+            <w:lang w:bidi="fa-IR"/>
+          </w:rPr>
+          <w:t>Validation set</w:t>
+        </w:r>
+      </w:hyperlink>
+      <w:r>
+        <w:rPr>
+          <w:lang w:bidi="fa-IR"/>
+        </w:rPr>
+        <w:t xml:space="preserve"> could come to your aid.</w:t>
+      </w:r>
+      <w:r>
+        <w:rPr>
+          <w:lang w:bidi="fa-IR"/>
+        </w:rPr>
+        <w:t xml:space="preserve"> This is an important concept that you’ll need when training a model. This splits partial of the </w:t>
+      </w:r>
+      <w:r>
+        <w:rPr>
+          <w:i/>
+          <w:iCs/>
+          <w:lang w:bidi="fa-IR"/>
+        </w:rPr>
+        <w:t xml:space="preserve">training </w:t>
+      </w:r>
+      <w:r>
+        <w:rPr>
+          <w:lang w:bidi="fa-IR"/>
+        </w:rPr>
+        <w:t>data</w:t>
+      </w:r>
+      <w:r>
+        <w:rPr>
+          <w:lang w:bidi="fa-IR"/>
+        </w:rPr>
+        <w:t xml:space="preserve"> for evaluation purposes. This helps you keep </w:t>
+      </w:r>
+      <w:r>
+        <w:rPr>
+          <w:lang w:bidi="fa-IR"/>
+        </w:rPr>
+        <w:t>an</w:t>
+      </w:r>
+      <w:r>
+        <w:rPr>
+          <w:lang w:bidi="fa-IR"/>
+        </w:rPr>
+        <w:t xml:space="preserve"> eye </w:t>
+      </w:r>
+      <w:r>
+        <w:rPr>
+          <w:lang w:bidi="fa-IR"/>
+        </w:rPr>
+        <w:t>on how the model is doing in the process of training</w:t>
+      </w:r>
+      <w:r>
+        <w:rPr>
+          <w:lang w:bidi="fa-IR"/>
+        </w:rPr>
+        <w:t>.</w:t>
+      </w:r>
+    </w:p>
+    <w:p>
+      <w:pPr>
+        <w:pStyle w:val="Heading3"/>
+        <w:numPr>
+          <w:ilvl w:val="0"/>
+          <w:numId w:val="10"/>
+        </w:numPr>
+        <w:rPr>
+          <w:lang w:bidi="fa-IR"/>
+        </w:rPr>
+      </w:pPr>
+      <w:bookmarkStart w:id="26" w:name="_Toc53142815"/>
+      <w:r>
+        <w:rPr>
+          <w:lang w:bidi="fa-IR"/>
+        </w:rPr>
+        <w:t>Setting batch</w:t>
+      </w:r>
+      <w:r>
+        <w:rPr>
+          <w:lang w:bidi="fa-IR"/>
+        </w:rPr>
+        <w:t>es</w:t>
+      </w:r>
+      <w:bookmarkEnd w:id="26"/>
+    </w:p>
+    <w:p>
+      <w:pPr>
+        <w:ind w:left="1440"/>
+        <w:rPr>
+          <w:lang w:bidi="fa-IR"/>
+        </w:rPr>
+      </w:pPr>
+      <w:r>
+        <w:rPr>
+          <w:lang w:bidi="fa-IR"/>
+        </w:rPr>
+        <w:t>The batch size is a hyperparameter that defines the number of samples to work through before updating the internal model parameters.</w:t>
+      </w:r>
+      <w:r>
+        <w:rPr>
+          <w:lang w:bidi="fa-IR"/>
+        </w:rPr>
+        <w:t xml:space="preserve"> Note that smaller batch size leads to higher accuracy but in cost of longer training time</w:t>
+      </w:r>
+      <w:r>
+        <w:rPr>
+          <w:lang w:bidi="fa-IR"/>
+        </w:rPr>
+        <w:t>.</w:t>
+      </w:r>
+      <w:r>
+        <w:rPr>
+          <w:lang w:bidi="fa-IR"/>
+        </w:rPr>
+        <w:t xml:space="preserve"> On the other </w:t>
+      </w:r>
+      <w:r>
+        <w:rPr>
+          <w:lang w:bidi="fa-IR"/>
+        </w:rPr>
+        <w:t>hand,</w:t>
+      </w:r>
+      <w:r>
+        <w:rPr>
+          <w:lang w:bidi="fa-IR"/>
+        </w:rPr>
+        <w:t xml:space="preserve"> </w:t>
+      </w:r>
+      <w:r>
+        <w:rPr>
+          <w:lang w:bidi="fa-IR"/>
+        </w:rPr>
+        <w:t>higher noise can help it jump out of a bad local minimum, rather than leaving it stuck in it.</w:t>
+      </w:r>
+    </w:p>
+    <w:p>
+      <w:pPr>
+        <w:pStyle w:val="Heading3"/>
+        <w:numPr>
+          <w:ilvl w:val="0"/>
+          <w:numId w:val="10"/>
+        </w:numPr>
+        <w:rPr>
+          <w:lang w:bidi="fa-IR"/>
+        </w:rPr>
+      </w:pPr>
+      <w:bookmarkStart w:id="27" w:name="_Toc53142816"/>
+      <w:r>
+        <w:rPr>
+          <w:lang w:bidi="fa-IR"/>
+        </w:rPr>
+        <w:lastRenderedPageBreak/>
+        <w:t>K-fold validation</w:t>
+      </w:r>
+      <w:bookmarkEnd w:id="27"/>
+    </w:p>
+    <w:p>
+      <w:pPr>
+        <w:ind w:left="1440"/>
+        <w:rPr>
+          <w:lang w:bidi="fa-IR"/>
+        </w:rPr>
+      </w:pPr>
+      <w:r>
+        <w:rPr>
           <w:noProof/>
           <w:lang w:bidi="fa-IR"/>
         </w:rPr>
         <w:drawing>
-          <wp:anchor distT="0" distB="0" distL="114300" distR="114300" simplePos="0" relativeHeight="251659264" behindDoc="0" locked="0" layoutInCell="1" allowOverlap="1" wp14:anchorId="3D13DD93" wp14:editId="32D7073D">
+          <wp:anchor distT="0" distB="0" distL="114300" distR="114300" simplePos="0" relativeHeight="251659264" behindDoc="0" locked="0" layoutInCell="1" allowOverlap="1" wp14:anchorId="3D13DD93" wp14:editId="1E70D39D">
             <wp:simplePos x="0" y="0"/>
             <wp:positionH relativeFrom="margin">
               <wp:posOffset>-152400</wp:posOffset>
             </wp:positionH>
-            <wp:positionV relativeFrom="margin">
-              <wp:posOffset>4274820</wp:posOffset>
+            <wp:positionV relativeFrom="paragraph">
+              <wp:posOffset>727710</wp:posOffset>
             </wp:positionV>
             <wp:extent cx="6362700" cy="2065020"/>
             <wp:effectExtent l="0" t="0" r="0" b="0"/>
@@ -6919,7 +7258,7 @@
                     </pic:cNvPicPr>
                   </pic:nvPicPr>
                   <pic:blipFill>
-                    <a:blip r:embed="rId32">
+                    <a:blip r:embed="rId33">
                       <a:extLst>
                         <a:ext uri="{28A0092B-C50C-407E-A947-70E740481C1C}">
                           <a14:useLocalDpi xmlns:a14="http://schemas.microsoft.com/office/drawing/2010/main" val="0"/>
@@ -6960,126 +7299,13 @@
         <w:rPr>
           <w:lang w:bidi="fa-IR"/>
         </w:rPr>
-        <w:t xml:space="preserve">You must split your data into two main categories: </w:t>
-      </w:r>
-      <w:r>
-        <w:rPr>
-          <w:i/>
-          <w:iCs/>
-          <w:lang w:bidi="fa-IR"/>
-        </w:rPr>
-        <w:t xml:space="preserve">Training </w:t>
-      </w:r>
-      <w:r>
-        <w:rPr>
-          <w:lang w:bidi="fa-IR"/>
-        </w:rPr>
-        <w:t>data</w:t>
-      </w:r>
-      <w:r>
-        <w:rPr>
-          <w:lang w:bidi="fa-IR"/>
-        </w:rPr>
-        <w:t xml:space="preserve"> (80%)</w:t>
-      </w:r>
-      <w:r>
-        <w:rPr>
-          <w:lang w:bidi="fa-IR"/>
-        </w:rPr>
-        <w:t xml:space="preserve"> and </w:t>
-      </w:r>
-      <w:r>
-        <w:rPr>
-          <w:i/>
-          <w:iCs/>
-          <w:lang w:bidi="fa-IR"/>
-        </w:rPr>
-        <w:t xml:space="preserve">Test </w:t>
-      </w:r>
-      <w:r>
-        <w:rPr>
-          <w:lang w:bidi="fa-IR"/>
-        </w:rPr>
-        <w:t>data</w:t>
-      </w:r>
-      <w:r>
-        <w:rPr>
-          <w:lang w:bidi="fa-IR"/>
-        </w:rPr>
-        <w:t xml:space="preserve"> (20%)</w:t>
-      </w:r>
-      <w:r>
-        <w:rPr>
-          <w:lang w:bidi="fa-IR"/>
-        </w:rPr>
-        <w:t xml:space="preserve">. You don’t want to test your model on the data it has been trained on! This is a fine way, however, </w:t>
-      </w:r>
-      <w:hyperlink r:id="rId33" w:history="1">
-        <w:r>
-          <w:rPr>
-            <w:rStyle w:val="Hyperlink"/>
-            <w:i/>
-            <w:iCs/>
-            <w:lang w:bidi="fa-IR"/>
-          </w:rPr>
-          <w:t>Validation set</w:t>
-        </w:r>
-      </w:hyperlink>
-      <w:r>
-        <w:rPr>
-          <w:lang w:bidi="fa-IR"/>
-        </w:rPr>
-        <w:t xml:space="preserve"> could come to your aid.</w:t>
-      </w:r>
-      <w:r>
-        <w:rPr>
-          <w:lang w:bidi="fa-IR"/>
-        </w:rPr>
-        <w:t xml:space="preserve"> This is an important concept that you’ll need when training a model. This splits partial of the </w:t>
-      </w:r>
-      <w:r>
-        <w:rPr>
-          <w:i/>
-          <w:iCs/>
-          <w:lang w:bidi="fa-IR"/>
-        </w:rPr>
-        <w:t xml:space="preserve">training </w:t>
-      </w:r>
-      <w:r>
-        <w:rPr>
-          <w:lang w:bidi="fa-IR"/>
-        </w:rPr>
-        <w:t>data</w:t>
-      </w:r>
-      <w:r>
-        <w:rPr>
-          <w:lang w:bidi="fa-IR"/>
-        </w:rPr>
-        <w:t xml:space="preserve"> for evaluation purposes. This helps you keep </w:t>
-      </w:r>
-      <w:r>
-        <w:rPr>
-          <w:lang w:bidi="fa-IR"/>
-        </w:rPr>
-        <w:t>an</w:t>
-      </w:r>
-      <w:r>
-        <w:rPr>
-          <w:lang w:bidi="fa-IR"/>
-        </w:rPr>
-        <w:t xml:space="preserve"> eye </w:t>
-      </w:r>
-      <w:r>
-        <w:rPr>
-          <w:lang w:bidi="fa-IR"/>
-        </w:rPr>
-        <w:t>on how the model is doing in the process of training</w:t>
-      </w:r>
-      <w:r>
-        <w:rPr>
-          <w:lang w:bidi="fa-IR"/>
-        </w:rPr>
-        <w:t>.</w:t>
+        <w:t>This</w:t>
+      </w:r>
+      <w:r>
+        <w:rPr>
+          <w:lang w:bidi="fa-IR"/>
+        </w:rPr>
+        <w:t xml:space="preserve"> consists of splitting the available data into K partitions (typically K = 4 or 5), instantiating K identical models, and training each one on K – 1 partition while evaluating on the remaining partition. The validation score for the model used is then the average of the K validation scores obtained. In terms of code, this is straightforward.</w:t>
       </w:r>
     </w:p>
     <w:p>
@@ -7093,20 +7319,14 @@
           <w:lang w:bidi="fa-IR"/>
         </w:rPr>
       </w:pPr>
-      <w:bookmarkStart w:id="26" w:name="_Toc53138994"/>
-      <w:r>
-        <w:rPr>
-          <w:lang w:bidi="fa-IR"/>
-        </w:rPr>
-        <w:t>Setting batch</w:t>
-      </w:r>
-      <w:r>
-        <w:rPr>
-          <w:lang w:bidi="fa-IR"/>
-        </w:rPr>
-        <w:t>es</w:t>
-      </w:r>
-      <w:bookmarkEnd w:id="26"/>
+      <w:bookmarkStart w:id="28" w:name="_Toc53142817"/>
+      <w:r>
+        <w:rPr>
+          <w:lang w:bidi="fa-IR"/>
+        </w:rPr>
+        <w:t>Overfitting &amp; Underfitting</w:t>
+      </w:r>
+      <w:bookmarkEnd w:id="28"/>
     </w:p>
     <w:p>
       <w:pPr>
@@ -7119,122 +7339,7 @@
         <w:rPr>
           <w:lang w:bidi="fa-IR"/>
         </w:rPr>
-        <w:t>The batch size is a hyperparameter that defines the number of samples to work through before updating the internal model parameters.</w:t>
-      </w:r>
-      <w:r>
-        <w:rPr>
-          <w:lang w:bidi="fa-IR"/>
-        </w:rPr>
-        <w:t xml:space="preserve"> Note that smaller batch size leads to higher accuracy but in cost of longer training time</w:t>
-      </w:r>
-      <w:r>
-        <w:rPr>
-          <w:lang w:bidi="fa-IR"/>
-        </w:rPr>
-        <w:t>.</w:t>
-      </w:r>
-      <w:r>
-        <w:rPr>
-          <w:lang w:bidi="fa-IR"/>
-        </w:rPr>
-        <w:t xml:space="preserve"> On the other </w:t>
-      </w:r>
-      <w:r>
-        <w:rPr>
-          <w:lang w:bidi="fa-IR"/>
-        </w:rPr>
-        <w:t>hand,</w:t>
-      </w:r>
-      <w:r>
-        <w:rPr>
-          <w:lang w:bidi="fa-IR"/>
-        </w:rPr>
-        <w:t xml:space="preserve"> </w:t>
-      </w:r>
-      <w:r>
-        <w:rPr>
-          <w:lang w:bidi="fa-IR"/>
-        </w:rPr>
-        <w:t>higher noise can help it jump out of a bad local minimum, rather than leaving it stuck in it.</w:t>
-      </w:r>
-    </w:p>
-    <w:p>
-      <w:pPr>
-        <w:pStyle w:val="Heading3"/>
-        <w:numPr>
-          <w:ilvl w:val="0"/>
-          <w:numId w:val="10"/>
-        </w:numPr>
-        <w:rPr>
-          <w:lang w:bidi="fa-IR"/>
-        </w:rPr>
-      </w:pPr>
-      <w:bookmarkStart w:id="27" w:name="_Toc53138995"/>
-      <w:r>
-        <w:rPr>
-          <w:lang w:bidi="fa-IR"/>
-        </w:rPr>
-        <w:t>K-fold validation</w:t>
-      </w:r>
-      <w:bookmarkEnd w:id="27"/>
-    </w:p>
-    <w:p>
-      <w:pPr>
-        <w:ind w:left="1440"/>
-        <w:rPr>
-          <w:lang w:bidi="fa-IR"/>
-        </w:rPr>
-      </w:pPr>
-      <w:r>
-        <w:rPr>
-          <w:lang w:bidi="fa-IR"/>
-        </w:rPr>
-        <w:t>This</w:t>
-      </w:r>
-      <w:r>
-        <w:rPr>
-          <w:lang w:bidi="fa-IR"/>
-        </w:rPr>
-        <w:t xml:space="preserve"> consists of splitting the available data into K partitions (typically K = 4 or 5), instantiating K identical models, and training each one on K – 1 partition while evaluating on the remaining partition. The validation score for the model used is then the average of the K validation scores obtained. In terms of code, this is straightforward.</w:t>
-      </w:r>
-    </w:p>
-    <w:p>
-      <w:pPr>
-        <w:pStyle w:val="Heading3"/>
-        <w:numPr>
-          <w:ilvl w:val="0"/>
-          <w:numId w:val="10"/>
-        </w:numPr>
-        <w:rPr>
-          <w:lang w:bidi="fa-IR"/>
-        </w:rPr>
-      </w:pPr>
-      <w:r>
-        <w:rPr>
-          <w:lang w:bidi="fa-IR"/>
-        </w:rPr>
-        <w:t>Overfitting &amp; Underfitting</w:t>
-      </w:r>
-    </w:p>
-    <w:p>
-      <w:pPr>
-        <w:ind w:left="1440"/>
-        <w:rPr>
-          <w:lang w:bidi="fa-IR"/>
-        </w:rPr>
-      </w:pPr>
-      <w:r>
-        <w:rPr>
-          <w:lang w:bidi="fa-IR"/>
-        </w:rPr>
-        <w:t xml:space="preserve">Overfitting refers to a model that models the training data too well. Overfitting happens when a model learns the detail and noise in the training data to the extent that it </w:t>
-      </w:r>
-      <w:r>
-        <w:rPr>
-          <w:lang w:bidi="fa-IR"/>
-        </w:rPr>
-        <w:lastRenderedPageBreak/>
-        <w:t>negatively impacts the performance of the model on new data.</w:t>
+        <w:t>Overfitting refers to a model that models the training data too well. Overfitting happens when a model learns the detail and noise in the training data to the extent that it negatively impacts the performance of the model on new data.</w:t>
       </w:r>
       <w:r>
         <w:rPr>
@@ -7574,13 +7679,13 @@
           <w:lang w:bidi="fa-IR"/>
         </w:rPr>
         <w:drawing>
-          <wp:anchor distT="0" distB="0" distL="114300" distR="114300" simplePos="0" relativeHeight="251661312" behindDoc="0" locked="0" layoutInCell="1" allowOverlap="1" wp14:anchorId="3AFBB66E" wp14:editId="6C8ECDAE">
+          <wp:anchor distT="0" distB="0" distL="114300" distR="114300" simplePos="0" relativeHeight="251661312" behindDoc="0" locked="0" layoutInCell="1" allowOverlap="1" wp14:anchorId="3AFBB66E" wp14:editId="5890A6AD">
             <wp:simplePos x="0" y="0"/>
             <wp:positionH relativeFrom="margin">
-              <wp:posOffset>1596390</wp:posOffset>
+              <wp:posOffset>1642110</wp:posOffset>
             </wp:positionH>
-            <wp:positionV relativeFrom="margin">
-              <wp:posOffset>3870960</wp:posOffset>
+            <wp:positionV relativeFrom="paragraph">
+              <wp:posOffset>41910</wp:posOffset>
             </wp:positionV>
             <wp:extent cx="1485900" cy="198120"/>
             <wp:effectExtent l="0" t="0" r="0" b="0"/>
@@ -7657,17 +7762,91 @@
       <w:r>
         <w:rPr>
           <w:rStyle w:val="Heading5Char"/>
+          <w:lang w:bidi="fa-IR"/>
+        </w:rPr>
+        <w:t>L2 regularization</w:t>
+      </w:r>
+      <w:r>
+        <w:rPr>
+          <w:lang w:bidi="fa-IR"/>
+        </w:rPr>
+        <w:t>—The cost added is proportional to the square of the value of the</w:t>
+      </w:r>
+      <w:r>
+        <w:rPr>
+          <w:lang w:bidi="fa-IR"/>
+        </w:rPr>
+        <w:t xml:space="preserve"> </w:t>
+      </w:r>
+      <w:r>
+        <w:rPr>
+          <w:lang w:bidi="fa-IR"/>
+        </w:rPr>
+        <w:t>weight coefficients (the L2 norm of the weights). L2 regularization is also called</w:t>
+      </w:r>
+      <w:r>
+        <w:rPr>
+          <w:lang w:bidi="fa-IR"/>
+        </w:rPr>
+        <w:t xml:space="preserve"> </w:t>
+      </w:r>
+      <w:r>
+        <w:rPr>
+          <w:lang w:bidi="fa-IR"/>
+        </w:rPr>
+        <w:t xml:space="preserve">weight decay in the context of neural networks. Don’t let the </w:t>
+      </w:r>
+      <w:r>
+        <w:rPr>
+          <w:lang w:bidi="fa-IR"/>
+        </w:rPr>
+        <w:lastRenderedPageBreak/>
+        <w:t>different name confuse</w:t>
+      </w:r>
+      <w:r>
+        <w:rPr>
+          <w:lang w:bidi="fa-IR"/>
+        </w:rPr>
+        <w:t xml:space="preserve"> </w:t>
+      </w:r>
+      <w:r>
+        <w:rPr>
+          <w:lang w:bidi="fa-IR"/>
+        </w:rPr>
+        <w:t>you: weight</w:t>
+      </w:r>
+      <w:r>
+        <w:rPr>
+          <w:lang w:bidi="fa-IR"/>
+        </w:rPr>
+        <w:t xml:space="preserve"> decay</w:t>
+      </w:r>
+      <w:r>
+        <w:rPr>
+          <w:lang w:bidi="fa-IR"/>
+        </w:rPr>
+        <w:t xml:space="preserve"> </w:t>
+      </w:r>
+      <w:r>
+        <w:rPr>
+          <w:lang w:bidi="fa-IR"/>
+        </w:rPr>
+        <w:t xml:space="preserve">is mathematically the same as L2 </w:t>
+      </w:r>
+      <w:r>
+        <w:rPr>
+          <w:rStyle w:val="Heading5Char"/>
           <w:noProof/>
           <w:lang w:bidi="fa-IR"/>
         </w:rPr>
         <w:drawing>
-          <wp:anchor distT="0" distB="0" distL="114300" distR="114300" simplePos="0" relativeHeight="251660288" behindDoc="0" locked="0" layoutInCell="1" allowOverlap="1" wp14:anchorId="5EF3B080" wp14:editId="24DA0721">
+          <wp:anchor distT="0" distB="0" distL="114300" distR="114300" simplePos="0" relativeHeight="251660288" behindDoc="0" locked="0" layoutInCell="1" allowOverlap="1" wp14:anchorId="5EF3B080" wp14:editId="5B222F0E">
             <wp:simplePos x="0" y="0"/>
             <wp:positionH relativeFrom="margin">
-              <wp:posOffset>74930</wp:posOffset>
+              <wp:posOffset>-142875</wp:posOffset>
             </wp:positionH>
-            <wp:positionV relativeFrom="margin">
-              <wp:posOffset>5113020</wp:posOffset>
+            <wp:positionV relativeFrom="paragraph">
+              <wp:posOffset>396240</wp:posOffset>
             </wp:positionV>
             <wp:extent cx="5943600" cy="251460"/>
             <wp:effectExtent l="0" t="0" r="0" b="0"/>
@@ -7719,70 +7898,9 @@
       </w:r>
       <w:r>
         <w:rPr>
-          <w:rStyle w:val="Heading5Char"/>
-          <w:lang w:bidi="fa-IR"/>
-        </w:rPr>
-        <w:t>L2 regularization</w:t>
-      </w:r>
-      <w:r>
-        <w:rPr>
-          <w:lang w:bidi="fa-IR"/>
-        </w:rPr>
-        <w:t>—The cost added is proportional to the square of the value of the</w:t>
-      </w:r>
-      <w:r>
-        <w:rPr>
-          <w:lang w:bidi="fa-IR"/>
-        </w:rPr>
-        <w:t xml:space="preserve"> </w:t>
-      </w:r>
-      <w:r>
-        <w:rPr>
-          <w:lang w:bidi="fa-IR"/>
-        </w:rPr>
-        <w:t>weight coefficients (the L2 norm of the weights). L2 regularization is also called</w:t>
-      </w:r>
-      <w:r>
-        <w:rPr>
-          <w:lang w:bidi="fa-IR"/>
-        </w:rPr>
-        <w:t xml:space="preserve"> </w:t>
-      </w:r>
-      <w:r>
-        <w:rPr>
-          <w:lang w:bidi="fa-IR"/>
-        </w:rPr>
-        <w:t>weight decay in the context of neural networks. Don’t let the different name confuse</w:t>
-      </w:r>
-      <w:r>
-        <w:rPr>
-          <w:lang w:bidi="fa-IR"/>
-        </w:rPr>
-        <w:t xml:space="preserve"> </w:t>
-      </w:r>
-      <w:r>
-        <w:rPr>
-          <w:lang w:bidi="fa-IR"/>
-        </w:rPr>
-        <w:t>you: weight</w:t>
-      </w:r>
-      <w:r>
-        <w:rPr>
-          <w:lang w:bidi="fa-IR"/>
-        </w:rPr>
-        <w:t xml:space="preserve"> decay</w:t>
-      </w:r>
-      <w:r>
-        <w:rPr>
-          <w:lang w:bidi="fa-IR"/>
-        </w:rPr>
-        <w:t xml:space="preserve"> </w:t>
-      </w:r>
-      <w:r>
-        <w:rPr>
-          <w:lang w:bidi="fa-IR"/>
-        </w:rPr>
-        <w:t>is mathematically the same as L2 regularization.</w:t>
+          <w:lang w:bidi="fa-IR"/>
+        </w:rPr>
+        <w:t>regularization.</w:t>
       </w:r>
     </w:p>
     <w:p>
@@ -7821,13 +7939,13 @@
           <w:lang w:bidi="fa-IR"/>
         </w:rPr>
         <w:drawing>
-          <wp:anchor distT="0" distB="0" distL="114300" distR="114300" simplePos="0" relativeHeight="251662336" behindDoc="0" locked="0" layoutInCell="1" allowOverlap="1" wp14:anchorId="719ADDB5" wp14:editId="140909ED">
+          <wp:anchor distT="0" distB="0" distL="114300" distR="114300" simplePos="0" relativeHeight="251662336" behindDoc="0" locked="0" layoutInCell="1" allowOverlap="1" wp14:anchorId="719ADDB5" wp14:editId="7DEF0996">
             <wp:simplePos x="0" y="0"/>
             <wp:positionH relativeFrom="margin">
-              <wp:posOffset>1636395</wp:posOffset>
+              <wp:posOffset>1141095</wp:posOffset>
             </wp:positionH>
-            <wp:positionV relativeFrom="margin">
-              <wp:posOffset>6652260</wp:posOffset>
+            <wp:positionV relativeFrom="paragraph">
+              <wp:posOffset>1069340</wp:posOffset>
             </wp:positionV>
             <wp:extent cx="2072640" cy="304800"/>
             <wp:effectExtent l="0" t="0" r="3810" b="0"/>

</xml_diff>